<commit_message>
Home Page complaint button
</commit_message>
<xml_diff>
--- a/All  Materials/PPS Project Idea.docx
+++ b/All  Materials/PPS Project Idea.docx
@@ -143,10 +143,7 @@
         <w:t xml:space="preserve"> </w:t>
       </w:r>
       <w:r>
-        <w:t>Type of Goods</w:t>
-      </w:r>
-      <w:r>
-        <w:t>:</w:t>
+        <w:t>Type of Goods:</w:t>
       </w:r>
     </w:p>
     <w:p>
@@ -251,10 +248,7 @@
         <w:t>Ans 2</w:t>
       </w:r>
       <w:r>
-        <w:t xml:space="preserve"> T</w:t>
-      </w:r>
-      <w:r>
-        <w:t>he essential features of the e-commerce platform</w:t>
+        <w:t xml:space="preserve"> The essential features of the e-commerce platform</w:t>
       </w:r>
     </w:p>
     <w:p>
@@ -615,15 +609,7 @@
         </w:numPr>
       </w:pPr>
       <w:r>
-        <w:t xml:space="preserve">Grievances about unfair </w:t>
-      </w:r>
-      <w:proofErr w:type="spellStart"/>
-      <w:r>
-        <w:t>grading</w:t>
-      </w:r>
-      <w:proofErr w:type="spellEnd"/>
-      <w:r>
-        <w:t xml:space="preserve"> practices, inadequate course materials, or ineffective teaching strategies.</w:t>
+        <w:t>Grievances about unfair grading practices, inadequate course materials, or ineffective teaching strategies.</w:t>
       </w:r>
     </w:p>
     <w:p>
@@ -883,7 +869,6 @@
         </w:rPr>
         <w:t xml:space="preserve">disturbances from construction activities, events, or </w:t>
       </w:r>
-      <w:proofErr w:type="spellStart"/>
       <w:r>
         <w:rPr>
           <w:b/>
@@ -891,7 +876,6 @@
         </w:rPr>
         <w:t>neighbouring</w:t>
       </w:r>
-      <w:proofErr w:type="spellEnd"/>
       <w:r>
         <w:rPr>
           <w:b/>
@@ -1541,10 +1525,7 @@
         <w:t>Ans 4</w:t>
       </w:r>
       <w:r>
-        <w:t xml:space="preserve"> Options</w:t>
-      </w:r>
-      <w:r>
-        <w:t xml:space="preserve"> for real-time notifications and updates on complaint status.</w:t>
+        <w:t xml:space="preserve"> Options for real-time notifications and updates on complaint status.</w:t>
       </w:r>
     </w:p>
     <w:p>
@@ -1988,6 +1969,446 @@
       </w:pPr>
       <w:r>
         <w:t>Presentations, symposiums, and exhibitions showcasing student and faculty research achievements.</w:t>
+      </w:r>
+    </w:p>
+    <w:p>
+      <w:pPr>
+        <w:pStyle w:val="Heading3"/>
+        <w:numPr>
+          <w:ilvl w:val="0"/>
+          <w:numId w:val="5"/>
+        </w:numPr>
+      </w:pPr>
+      <w:r>
+        <w:t>Student Profile Feature:</w:t>
+      </w:r>
+    </w:p>
+    <w:p/>
+    <w:p>
+      <w:pPr>
+        <w:rPr>
+          <w:b/>
+          <w:bCs/>
+        </w:rPr>
+      </w:pPr>
+      <w:r>
+        <w:rPr>
+          <w:b/>
+          <w:bCs/>
+        </w:rPr>
+        <w:t>User Authentication:</w:t>
+      </w:r>
+    </w:p>
+    <w:p>
+      <w:r>
+        <w:t>Implement user authentication to ensure that only registered students can access their profiles. This can include login/signup functionality with email verification and password encryption for security.</w:t>
+      </w:r>
+    </w:p>
+    <w:p>
+      <w:pPr>
+        <w:rPr>
+          <w:b/>
+          <w:bCs/>
+        </w:rPr>
+      </w:pPr>
+      <w:r>
+        <w:rPr>
+          <w:b/>
+          <w:bCs/>
+        </w:rPr>
+        <w:t>Dashboard Overview:</w:t>
+      </w:r>
+    </w:p>
+    <w:p>
+      <w:pPr>
+        <w:rPr>
+          <w:b/>
+          <w:bCs/>
+        </w:rPr>
+      </w:pPr>
+      <w:r>
+        <w:t>Upon logging in, students should be greeted with a dashboard overview summarizing key information such as:</w:t>
+      </w:r>
+    </w:p>
+    <w:p>
+      <w:pPr>
+        <w:pStyle w:val="ListParagraph"/>
+        <w:numPr>
+          <w:ilvl w:val="0"/>
+          <w:numId w:val="9"/>
+        </w:numPr>
+        <w:rPr>
+          <w:b/>
+          <w:bCs/>
+        </w:rPr>
+      </w:pPr>
+      <w:r>
+        <w:rPr>
+          <w:b/>
+          <w:bCs/>
+        </w:rPr>
+        <w:t>Academic Performance:</w:t>
+      </w:r>
+    </w:p>
+    <w:p>
+      <w:pPr>
+        <w:pStyle w:val="ListParagraph"/>
+        <w:numPr>
+          <w:ilvl w:val="0"/>
+          <w:numId w:val="10"/>
+        </w:numPr>
+      </w:pPr>
+      <w:r>
+        <w:t>Provide a section where students can view their:</w:t>
+      </w:r>
+    </w:p>
+    <w:p>
+      <w:pPr>
+        <w:pStyle w:val="ListParagraph"/>
+        <w:numPr>
+          <w:ilvl w:val="0"/>
+          <w:numId w:val="10"/>
+        </w:numPr>
+      </w:pPr>
+      <w:r>
+        <w:t>Mid-semester test (MST) results</w:t>
+      </w:r>
+    </w:p>
+    <w:p>
+      <w:pPr>
+        <w:pStyle w:val="ListParagraph"/>
+        <w:numPr>
+          <w:ilvl w:val="0"/>
+          <w:numId w:val="10"/>
+        </w:numPr>
+      </w:pPr>
+      <w:r>
+        <w:t>Final exam results</w:t>
+      </w:r>
+    </w:p>
+    <w:p>
+      <w:pPr>
+        <w:pStyle w:val="ListParagraph"/>
+        <w:numPr>
+          <w:ilvl w:val="0"/>
+          <w:numId w:val="10"/>
+        </w:numPr>
+      </w:pPr>
+      <w:r>
+        <w:t>Gradebook showing individual grades for each assignment, quiz, or project</w:t>
+      </w:r>
+    </w:p>
+    <w:p>
+      <w:pPr>
+        <w:pStyle w:val="ListParagraph"/>
+        <w:numPr>
+          <w:ilvl w:val="0"/>
+          <w:numId w:val="10"/>
+        </w:numPr>
+      </w:pPr>
+      <w:r>
+        <w:t>Cumulative GPA calculation based on the grades obtained in each course</w:t>
+      </w:r>
+    </w:p>
+    <w:p>
+      <w:pPr>
+        <w:pStyle w:val="ListParagraph"/>
+        <w:numPr>
+          <w:ilvl w:val="0"/>
+          <w:numId w:val="9"/>
+        </w:numPr>
+        <w:rPr>
+          <w:b/>
+          <w:bCs/>
+        </w:rPr>
+      </w:pPr>
+      <w:r>
+        <w:rPr>
+          <w:b/>
+          <w:bCs/>
+        </w:rPr>
+        <w:t>Fee Management</w:t>
+      </w:r>
+      <w:r>
+        <w:rPr>
+          <w:b/>
+          <w:bCs/>
+        </w:rPr>
+        <w:t xml:space="preserve"> e</w:t>
+      </w:r>
+      <w:r>
+        <w:rPr>
+          <w:b/>
+          <w:bCs/>
+        </w:rPr>
+        <w:t>nable students to:</w:t>
+      </w:r>
+      <w:r>
+        <w:rPr>
+          <w:b/>
+          <w:bCs/>
+        </w:rPr>
+        <w:t xml:space="preserve"> </w:t>
+      </w:r>
+    </w:p>
+    <w:p>
+      <w:pPr>
+        <w:pStyle w:val="ListParagraph"/>
+        <w:numPr>
+          <w:ilvl w:val="2"/>
+          <w:numId w:val="8"/>
+        </w:numPr>
+      </w:pPr>
+      <w:r>
+        <w:t>View their pending fees, including tuition fees, hostel fees, library fines, etc.</w:t>
+      </w:r>
+    </w:p>
+    <w:p>
+      <w:pPr>
+        <w:pStyle w:val="ListParagraph"/>
+        <w:numPr>
+          <w:ilvl w:val="2"/>
+          <w:numId w:val="8"/>
+        </w:numPr>
+      </w:pPr>
+      <w:r>
+        <w:t>Make online payments for fees using secure payment gateways</w:t>
+      </w:r>
+    </w:p>
+    <w:p>
+      <w:pPr>
+        <w:pStyle w:val="ListParagraph"/>
+        <w:numPr>
+          <w:ilvl w:val="2"/>
+          <w:numId w:val="8"/>
+        </w:numPr>
+      </w:pPr>
+      <w:r>
+        <w:t>Receive notifications/alerts for overdue payments or upcoming payment deadlines</w:t>
+      </w:r>
+    </w:p>
+    <w:p>
+      <w:pPr>
+        <w:pStyle w:val="ListParagraph"/>
+        <w:numPr>
+          <w:ilvl w:val="0"/>
+          <w:numId w:val="9"/>
+        </w:numPr>
+        <w:rPr>
+          <w:b/>
+          <w:bCs/>
+        </w:rPr>
+      </w:pPr>
+      <w:r>
+        <w:rPr>
+          <w:b/>
+          <w:bCs/>
+        </w:rPr>
+        <w:lastRenderedPageBreak/>
+        <w:t>Attendance Tracking</w:t>
+      </w:r>
+      <w:r>
+        <w:rPr>
+          <w:b/>
+          <w:bCs/>
+        </w:rPr>
+        <w:t xml:space="preserve"> a</w:t>
+      </w:r>
+      <w:r>
+        <w:rPr>
+          <w:b/>
+          <w:bCs/>
+        </w:rPr>
+        <w:t>llow students to monitor their:</w:t>
+      </w:r>
+      <w:r>
+        <w:rPr>
+          <w:b/>
+          <w:bCs/>
+        </w:rPr>
+        <w:t xml:space="preserve"> </w:t>
+      </w:r>
+    </w:p>
+    <w:p>
+      <w:pPr>
+        <w:pStyle w:val="ListParagraph"/>
+        <w:numPr>
+          <w:ilvl w:val="2"/>
+          <w:numId w:val="3"/>
+        </w:numPr>
+      </w:pPr>
+      <w:r>
+        <w:t>Attendance record for each course or class session</w:t>
+      </w:r>
+    </w:p>
+    <w:p>
+      <w:pPr>
+        <w:pStyle w:val="ListParagraph"/>
+        <w:numPr>
+          <w:ilvl w:val="2"/>
+          <w:numId w:val="3"/>
+        </w:numPr>
+      </w:pPr>
+      <w:r>
+        <w:t>Overall attendance percentage</w:t>
+      </w:r>
+    </w:p>
+    <w:p>
+      <w:pPr>
+        <w:pStyle w:val="ListParagraph"/>
+        <w:numPr>
+          <w:ilvl w:val="2"/>
+          <w:numId w:val="3"/>
+        </w:numPr>
+      </w:pPr>
+      <w:r>
+        <w:t>Absence/tardy notifications and penalties, if applicable</w:t>
+      </w:r>
+    </w:p>
+    <w:p>
+      <w:pPr>
+        <w:pStyle w:val="ListParagraph"/>
+        <w:numPr>
+          <w:ilvl w:val="0"/>
+          <w:numId w:val="9"/>
+        </w:numPr>
+        <w:rPr>
+          <w:b/>
+          <w:bCs/>
+        </w:rPr>
+      </w:pPr>
+      <w:r>
+        <w:rPr>
+          <w:b/>
+          <w:bCs/>
+        </w:rPr>
+        <w:t>Course Enrollment and Schedule:</w:t>
+      </w:r>
+    </w:p>
+    <w:p>
+      <w:pPr>
+        <w:pStyle w:val="ListParagraph"/>
+        <w:numPr>
+          <w:ilvl w:val="0"/>
+          <w:numId w:val="15"/>
+        </w:numPr>
+      </w:pPr>
+      <w:r>
+        <w:t>Display a list of courses in which the student is enrolled for the current semester</w:t>
+      </w:r>
+    </w:p>
+    <w:p>
+      <w:pPr>
+        <w:pStyle w:val="ListParagraph"/>
+        <w:numPr>
+          <w:ilvl w:val="0"/>
+          <w:numId w:val="15"/>
+        </w:numPr>
+      </w:pPr>
+      <w:r>
+        <w:t>Provide access to course materials, syllabi, and lecture schedules</w:t>
+      </w:r>
+    </w:p>
+    <w:p>
+      <w:pPr>
+        <w:pStyle w:val="ListParagraph"/>
+        <w:numPr>
+          <w:ilvl w:val="0"/>
+          <w:numId w:val="15"/>
+        </w:numPr>
+      </w:pPr>
+      <w:r>
+        <w:t>Allow students to add/drop courses within specified deadlines</w:t>
+      </w:r>
+    </w:p>
+    <w:p>
+      <w:pPr>
+        <w:pStyle w:val="ListParagraph"/>
+        <w:numPr>
+          <w:ilvl w:val="0"/>
+          <w:numId w:val="9"/>
+        </w:numPr>
+        <w:rPr>
+          <w:b/>
+          <w:bCs/>
+        </w:rPr>
+      </w:pPr>
+      <w:r>
+        <w:rPr>
+          <w:b/>
+          <w:bCs/>
+        </w:rPr>
+        <w:t>Profile Management:</w:t>
+      </w:r>
+      <w:r>
+        <w:rPr>
+          <w:b/>
+          <w:bCs/>
+        </w:rPr>
+        <w:t xml:space="preserve"> </w:t>
+      </w:r>
+    </w:p>
+    <w:p>
+      <w:pPr>
+        <w:pStyle w:val="ListParagraph"/>
+        <w:numPr>
+          <w:ilvl w:val="1"/>
+          <w:numId w:val="9"/>
+        </w:numPr>
+      </w:pPr>
+      <w:r>
+        <w:t xml:space="preserve">Enable students to update their personal information, contact details, and </w:t>
+      </w:r>
+    </w:p>
+    <w:p>
+      <w:pPr>
+        <w:pStyle w:val="ListParagraph"/>
+        <w:ind w:left="1440"/>
+      </w:pPr>
+      <w:r>
+        <w:t>academic preferences</w:t>
+      </w:r>
+    </w:p>
+    <w:p>
+      <w:pPr>
+        <w:pStyle w:val="ListParagraph"/>
+        <w:numPr>
+          <w:ilvl w:val="1"/>
+          <w:numId w:val="9"/>
+        </w:numPr>
+      </w:pPr>
+      <w:r>
+        <w:t>Allow students to upload and manage profile pictures or avatars</w:t>
+      </w:r>
+    </w:p>
+    <w:p>
+      <w:pPr>
+        <w:pStyle w:val="ListParagraph"/>
+        <w:numPr>
+          <w:ilvl w:val="0"/>
+          <w:numId w:val="9"/>
+        </w:numPr>
+        <w:rPr>
+          <w:b/>
+          <w:bCs/>
+        </w:rPr>
+      </w:pPr>
+      <w:r>
+        <w:rPr>
+          <w:b/>
+          <w:bCs/>
+        </w:rPr>
+        <w:t>Communication and Notifications:</w:t>
+      </w:r>
+    </w:p>
+    <w:p>
+      <w:r>
+        <w:t>Implement a messaging system or notification center where students can receive important announcements, reminders, and alerts from the college administration, faculty members, or classmates</w:t>
+      </w:r>
+    </w:p>
+    <w:p>
+      <w:r>
+        <w:t>Provide options for students to customize their notification preferences (e.g., email, SMS, in-app notifications)</w:t>
       </w:r>
     </w:p>
     <w:sectPr>
@@ -2003,6 +2424,184 @@
 <file path=word/numbering.xml><?xml version="1.0" encoding="utf-8"?>
 <w:numbering xmlns:wpc="http://schemas.microsoft.com/office/word/2010/wordprocessingCanvas" xmlns:cx="http://schemas.microsoft.com/office/drawing/2014/chartex" xmlns:cx1="http://schemas.microsoft.com/office/drawing/2015/9/8/chartex" xmlns:cx2="http://schemas.microsoft.com/office/drawing/2015/10/21/chartex" xmlns:cx3="http://schemas.microsoft.com/office/drawing/2016/5/9/chartex" xmlns:cx4="http://schemas.microsoft.com/office/drawing/2016/5/10/chartex" xmlns:cx5="http://schemas.microsoft.com/office/drawing/2016/5/11/chartex" xmlns:cx6="http://schemas.microsoft.com/office/drawing/2016/5/12/chartex" xmlns:cx7="http://schemas.microsoft.com/office/drawing/2016/5/13/chartex" xmlns:cx8="http://schemas.microsoft.com/office/drawing/2016/5/14/chartex" xmlns:mc="http://schemas.openxmlformats.org/markup-compatibility/2006" xmlns:aink="http://schemas.microsoft.com/office/drawing/2016/ink" xmlns:am3d="http://schemas.microsoft.com/office/drawing/2017/model3d" xmlns:o="urn:schemas-microsoft-com:office:office" xmlns:oel="http://schemas.microsoft.com/office/2019/extlst" xmlns:r="http://schemas.openxmlformats.org/officeDocument/2006/relationships" xmlns:m="http://schemas.openxmlformats.org/officeDocument/2006/math" xmlns:v="urn:schemas-microsoft-com:vml" xmlns:wp14="http://schemas.microsoft.com/office/word/2010/wordprocessingDrawing" xmlns:wp="http://schemas.openxmlformats.org/drawingml/2006/wordprocessingDrawing" xmlns:w10="urn:schemas-microsoft-com:office:word" xmlns:w="http://schemas.openxmlformats.org/wordprocessingml/2006/main" xmlns:w14="http://schemas.microsoft.com/office/word/2010/wordml" xmlns:w15="http://schemas.microsoft.com/office/word/2012/wordml" xmlns:w16cex="http://schemas.microsoft.com/office/word/2018/wordml/cex" xmlns:w16cid="http://schemas.microsoft.com/office/word/2016/wordml/cid" xmlns:w16="http://schemas.microsoft.com/office/word/2018/wordml" xmlns:w16sdtdh="http://schemas.microsoft.com/office/word/2020/wordml/sdtdatahash" xmlns:w16se="http://schemas.microsoft.com/office/word/2015/wordml/symex" xmlns:wpg="http://schemas.microsoft.com/office/word/2010/wordprocessingGroup" xmlns:wpi="http://schemas.microsoft.com/office/word/2010/wordprocessingInk" xmlns:wne="http://schemas.microsoft.com/office/word/2006/wordml" xmlns:wps="http://schemas.microsoft.com/office/word/2010/wordprocessingShape" mc:Ignorable="w14 w15 w16se w16cid w16 w16cex w16sdtdh wp14">
   <w:abstractNum w:abstractNumId="0" w15:restartNumberingAfterBreak="0">
+    <w:nsid w:val="048E604F"/>
+    <w:multiLevelType w:val="hybridMultilevel"/>
+    <w:tmpl w:val="266C6304"/>
+    <w:lvl w:ilvl="0" w:tplc="5F301F7C">
+      <w:start w:val="1"/>
+      <w:numFmt w:val="lowerLetter"/>
+      <w:lvlText w:val="%1."/>
+      <w:lvlJc w:val="left"/>
+      <w:pPr>
+        <w:ind w:left="1800" w:hanging="360"/>
+      </w:pPr>
+      <w:rPr>
+        <w:rFonts w:hint="default"/>
+      </w:rPr>
+    </w:lvl>
+    <w:lvl w:ilvl="1" w:tplc="04090019" w:tentative="1">
+      <w:start w:val="1"/>
+      <w:numFmt w:val="lowerLetter"/>
+      <w:lvlText w:val="%2."/>
+      <w:lvlJc w:val="left"/>
+      <w:pPr>
+        <w:ind w:left="2520" w:hanging="360"/>
+      </w:pPr>
+    </w:lvl>
+    <w:lvl w:ilvl="2" w:tplc="0409001B" w:tentative="1">
+      <w:start w:val="1"/>
+      <w:numFmt w:val="lowerRoman"/>
+      <w:lvlText w:val="%3."/>
+      <w:lvlJc w:val="right"/>
+      <w:pPr>
+        <w:ind w:left="3240" w:hanging="180"/>
+      </w:pPr>
+    </w:lvl>
+    <w:lvl w:ilvl="3" w:tplc="0409000F" w:tentative="1">
+      <w:start w:val="1"/>
+      <w:numFmt w:val="decimal"/>
+      <w:lvlText w:val="%4."/>
+      <w:lvlJc w:val="left"/>
+      <w:pPr>
+        <w:ind w:left="3960" w:hanging="360"/>
+      </w:pPr>
+    </w:lvl>
+    <w:lvl w:ilvl="4" w:tplc="04090019" w:tentative="1">
+      <w:start w:val="1"/>
+      <w:numFmt w:val="lowerLetter"/>
+      <w:lvlText w:val="%5."/>
+      <w:lvlJc w:val="left"/>
+      <w:pPr>
+        <w:ind w:left="4680" w:hanging="360"/>
+      </w:pPr>
+    </w:lvl>
+    <w:lvl w:ilvl="5" w:tplc="0409001B" w:tentative="1">
+      <w:start w:val="1"/>
+      <w:numFmt w:val="lowerRoman"/>
+      <w:lvlText w:val="%6."/>
+      <w:lvlJc w:val="right"/>
+      <w:pPr>
+        <w:ind w:left="5400" w:hanging="180"/>
+      </w:pPr>
+    </w:lvl>
+    <w:lvl w:ilvl="6" w:tplc="0409000F" w:tentative="1">
+      <w:start w:val="1"/>
+      <w:numFmt w:val="decimal"/>
+      <w:lvlText w:val="%7."/>
+      <w:lvlJc w:val="left"/>
+      <w:pPr>
+        <w:ind w:left="6120" w:hanging="360"/>
+      </w:pPr>
+    </w:lvl>
+    <w:lvl w:ilvl="7" w:tplc="04090019" w:tentative="1">
+      <w:start w:val="1"/>
+      <w:numFmt w:val="lowerLetter"/>
+      <w:lvlText w:val="%8."/>
+      <w:lvlJc w:val="left"/>
+      <w:pPr>
+        <w:ind w:left="6840" w:hanging="360"/>
+      </w:pPr>
+    </w:lvl>
+    <w:lvl w:ilvl="8" w:tplc="0409001B" w:tentative="1">
+      <w:start w:val="1"/>
+      <w:numFmt w:val="lowerRoman"/>
+      <w:lvlText w:val="%9."/>
+      <w:lvlJc w:val="right"/>
+      <w:pPr>
+        <w:ind w:left="7560" w:hanging="180"/>
+      </w:pPr>
+    </w:lvl>
+  </w:abstractNum>
+  <w:abstractNum w:abstractNumId="1" w15:restartNumberingAfterBreak="0">
+    <w:nsid w:val="084567E0"/>
+    <w:multiLevelType w:val="hybridMultilevel"/>
+    <w:tmpl w:val="1AFECA90"/>
+    <w:lvl w:ilvl="0" w:tplc="04090019">
+      <w:start w:val="1"/>
+      <w:numFmt w:val="lowerLetter"/>
+      <w:lvlText w:val="%1."/>
+      <w:lvlJc w:val="left"/>
+      <w:pPr>
+        <w:ind w:left="1800" w:hanging="360"/>
+      </w:pPr>
+      <w:rPr>
+        <w:rFonts w:hint="default"/>
+      </w:rPr>
+    </w:lvl>
+    <w:lvl w:ilvl="1" w:tplc="04090019" w:tentative="1">
+      <w:start w:val="1"/>
+      <w:numFmt w:val="lowerLetter"/>
+      <w:lvlText w:val="%2."/>
+      <w:lvlJc w:val="left"/>
+      <w:pPr>
+        <w:ind w:left="2520" w:hanging="360"/>
+      </w:pPr>
+    </w:lvl>
+    <w:lvl w:ilvl="2" w:tplc="0409001B" w:tentative="1">
+      <w:start w:val="1"/>
+      <w:numFmt w:val="lowerRoman"/>
+      <w:lvlText w:val="%3."/>
+      <w:lvlJc w:val="right"/>
+      <w:pPr>
+        <w:ind w:left="3240" w:hanging="180"/>
+      </w:pPr>
+    </w:lvl>
+    <w:lvl w:ilvl="3" w:tplc="0409000F" w:tentative="1">
+      <w:start w:val="1"/>
+      <w:numFmt w:val="decimal"/>
+      <w:lvlText w:val="%4."/>
+      <w:lvlJc w:val="left"/>
+      <w:pPr>
+        <w:ind w:left="3960" w:hanging="360"/>
+      </w:pPr>
+    </w:lvl>
+    <w:lvl w:ilvl="4" w:tplc="04090019" w:tentative="1">
+      <w:start w:val="1"/>
+      <w:numFmt w:val="lowerLetter"/>
+      <w:lvlText w:val="%5."/>
+      <w:lvlJc w:val="left"/>
+      <w:pPr>
+        <w:ind w:left="4680" w:hanging="360"/>
+      </w:pPr>
+    </w:lvl>
+    <w:lvl w:ilvl="5" w:tplc="0409001B" w:tentative="1">
+      <w:start w:val="1"/>
+      <w:numFmt w:val="lowerRoman"/>
+      <w:lvlText w:val="%6."/>
+      <w:lvlJc w:val="right"/>
+      <w:pPr>
+        <w:ind w:left="5400" w:hanging="180"/>
+      </w:pPr>
+    </w:lvl>
+    <w:lvl w:ilvl="6" w:tplc="0409000F" w:tentative="1">
+      <w:start w:val="1"/>
+      <w:numFmt w:val="decimal"/>
+      <w:lvlText w:val="%7."/>
+      <w:lvlJc w:val="left"/>
+      <w:pPr>
+        <w:ind w:left="6120" w:hanging="360"/>
+      </w:pPr>
+    </w:lvl>
+    <w:lvl w:ilvl="7" w:tplc="04090019" w:tentative="1">
+      <w:start w:val="1"/>
+      <w:numFmt w:val="lowerLetter"/>
+      <w:lvlText w:val="%8."/>
+      <w:lvlJc w:val="left"/>
+      <w:pPr>
+        <w:ind w:left="6840" w:hanging="360"/>
+      </w:pPr>
+    </w:lvl>
+    <w:lvl w:ilvl="8" w:tplc="0409001B" w:tentative="1">
+      <w:start w:val="1"/>
+      <w:numFmt w:val="lowerRoman"/>
+      <w:lvlText w:val="%9."/>
+      <w:lvlJc w:val="right"/>
+      <w:pPr>
+        <w:ind w:left="7560" w:hanging="180"/>
+      </w:pPr>
+    </w:lvl>
+  </w:abstractNum>
+  <w:abstractNum w:abstractNumId="2" w15:restartNumberingAfterBreak="0">
     <w:nsid w:val="08571B85"/>
     <w:multiLevelType w:val="multilevel"/>
     <w:tmpl w:val="EFBC9CA6"/>
@@ -2119,10 +2718,99 @@
       </w:pPr>
     </w:lvl>
   </w:abstractNum>
-  <w:abstractNum w:abstractNumId="1" w15:restartNumberingAfterBreak="0">
+  <w:abstractNum w:abstractNumId="3" w15:restartNumberingAfterBreak="0">
+    <w:nsid w:val="08F42385"/>
+    <w:multiLevelType w:val="hybridMultilevel"/>
+    <w:tmpl w:val="65A49C28"/>
+    <w:lvl w:ilvl="0" w:tplc="04090019">
+      <w:start w:val="1"/>
+      <w:numFmt w:val="lowerLetter"/>
+      <w:lvlText w:val="%1."/>
+      <w:lvlJc w:val="left"/>
+      <w:pPr>
+        <w:ind w:left="2520" w:hanging="360"/>
+      </w:pPr>
+      <w:rPr>
+        <w:rFonts w:hint="default"/>
+      </w:rPr>
+    </w:lvl>
+    <w:lvl w:ilvl="1" w:tplc="04090019" w:tentative="1">
+      <w:start w:val="1"/>
+      <w:numFmt w:val="lowerLetter"/>
+      <w:lvlText w:val="%2."/>
+      <w:lvlJc w:val="left"/>
+      <w:pPr>
+        <w:ind w:left="3240" w:hanging="360"/>
+      </w:pPr>
+    </w:lvl>
+    <w:lvl w:ilvl="2" w:tplc="0409001B" w:tentative="1">
+      <w:start w:val="1"/>
+      <w:numFmt w:val="lowerRoman"/>
+      <w:lvlText w:val="%3."/>
+      <w:lvlJc w:val="right"/>
+      <w:pPr>
+        <w:ind w:left="3960" w:hanging="180"/>
+      </w:pPr>
+    </w:lvl>
+    <w:lvl w:ilvl="3" w:tplc="0409000F" w:tentative="1">
+      <w:start w:val="1"/>
+      <w:numFmt w:val="decimal"/>
+      <w:lvlText w:val="%4."/>
+      <w:lvlJc w:val="left"/>
+      <w:pPr>
+        <w:ind w:left="4680" w:hanging="360"/>
+      </w:pPr>
+    </w:lvl>
+    <w:lvl w:ilvl="4" w:tplc="04090019" w:tentative="1">
+      <w:start w:val="1"/>
+      <w:numFmt w:val="lowerLetter"/>
+      <w:lvlText w:val="%5."/>
+      <w:lvlJc w:val="left"/>
+      <w:pPr>
+        <w:ind w:left="5400" w:hanging="360"/>
+      </w:pPr>
+    </w:lvl>
+    <w:lvl w:ilvl="5" w:tplc="0409001B" w:tentative="1">
+      <w:start w:val="1"/>
+      <w:numFmt w:val="lowerRoman"/>
+      <w:lvlText w:val="%6."/>
+      <w:lvlJc w:val="right"/>
+      <w:pPr>
+        <w:ind w:left="6120" w:hanging="180"/>
+      </w:pPr>
+    </w:lvl>
+    <w:lvl w:ilvl="6" w:tplc="0409000F" w:tentative="1">
+      <w:start w:val="1"/>
+      <w:numFmt w:val="decimal"/>
+      <w:lvlText w:val="%7."/>
+      <w:lvlJc w:val="left"/>
+      <w:pPr>
+        <w:ind w:left="6840" w:hanging="360"/>
+      </w:pPr>
+    </w:lvl>
+    <w:lvl w:ilvl="7" w:tplc="04090019" w:tentative="1">
+      <w:start w:val="1"/>
+      <w:numFmt w:val="lowerLetter"/>
+      <w:lvlText w:val="%8."/>
+      <w:lvlJc w:val="left"/>
+      <w:pPr>
+        <w:ind w:left="7560" w:hanging="360"/>
+      </w:pPr>
+    </w:lvl>
+    <w:lvl w:ilvl="8" w:tplc="0409001B" w:tentative="1">
+      <w:start w:val="1"/>
+      <w:numFmt w:val="lowerRoman"/>
+      <w:lvlText w:val="%9."/>
+      <w:lvlJc w:val="right"/>
+      <w:pPr>
+        <w:ind w:left="8280" w:hanging="180"/>
+      </w:pPr>
+    </w:lvl>
+  </w:abstractNum>
+  <w:abstractNum w:abstractNumId="4" w15:restartNumberingAfterBreak="0">
     <w:nsid w:val="12737078"/>
     <w:multiLevelType w:val="multilevel"/>
-    <w:tmpl w:val="DDA6CC52"/>
+    <w:tmpl w:val="3086FC60"/>
     <w:lvl w:ilvl="0">
       <w:start w:val="1"/>
       <w:numFmt w:val="decimal"/>
@@ -2151,17 +2839,17 @@
         <w:sz w:val="20"/>
       </w:rPr>
     </w:lvl>
-    <w:lvl w:ilvl="2" w:tentative="1">
-      <w:start w:val="1"/>
-      <w:numFmt w:val="decimal"/>
+    <w:lvl w:ilvl="2">
+      <w:start w:val="1"/>
+      <w:numFmt w:val="lowerLetter"/>
       <w:lvlText w:val="%3."/>
       <w:lvlJc w:val="left"/>
       <w:pPr>
-        <w:tabs>
-          <w:tab w:val="num" w:pos="2160"/>
-        </w:tabs>
         <w:ind w:left="2160" w:hanging="360"/>
       </w:pPr>
+      <w:rPr>
+        <w:rFonts w:hint="default"/>
+      </w:rPr>
     </w:lvl>
     <w:lvl w:ilvl="3" w:tentative="1">
       <w:start w:val="1"/>
@@ -2236,7 +2924,96 @@
       </w:pPr>
     </w:lvl>
   </w:abstractNum>
-  <w:abstractNum w:abstractNumId="2" w15:restartNumberingAfterBreak="0">
+  <w:abstractNum w:abstractNumId="5" w15:restartNumberingAfterBreak="0">
+    <w:nsid w:val="1B596DD4"/>
+    <w:multiLevelType w:val="hybridMultilevel"/>
+    <w:tmpl w:val="26D888D4"/>
+    <w:lvl w:ilvl="0" w:tplc="0409000F">
+      <w:start w:val="1"/>
+      <w:numFmt w:val="decimal"/>
+      <w:lvlText w:val="%1."/>
+      <w:lvlJc w:val="left"/>
+      <w:pPr>
+        <w:ind w:left="720" w:hanging="360"/>
+      </w:pPr>
+      <w:rPr>
+        <w:rFonts w:hint="default"/>
+      </w:rPr>
+    </w:lvl>
+    <w:lvl w:ilvl="1" w:tplc="04090019">
+      <w:start w:val="1"/>
+      <w:numFmt w:val="lowerLetter"/>
+      <w:lvlText w:val="%2."/>
+      <w:lvlJc w:val="left"/>
+      <w:pPr>
+        <w:ind w:left="1440" w:hanging="360"/>
+      </w:pPr>
+    </w:lvl>
+    <w:lvl w:ilvl="2" w:tplc="0409001B">
+      <w:start w:val="1"/>
+      <w:numFmt w:val="lowerRoman"/>
+      <w:lvlText w:val="%3."/>
+      <w:lvlJc w:val="right"/>
+      <w:pPr>
+        <w:ind w:left="2070" w:hanging="180"/>
+      </w:pPr>
+    </w:lvl>
+    <w:lvl w:ilvl="3" w:tplc="0409000F" w:tentative="1">
+      <w:start w:val="1"/>
+      <w:numFmt w:val="decimal"/>
+      <w:lvlText w:val="%4."/>
+      <w:lvlJc w:val="left"/>
+      <w:pPr>
+        <w:ind w:left="2880" w:hanging="360"/>
+      </w:pPr>
+    </w:lvl>
+    <w:lvl w:ilvl="4" w:tplc="04090019" w:tentative="1">
+      <w:start w:val="1"/>
+      <w:numFmt w:val="lowerLetter"/>
+      <w:lvlText w:val="%5."/>
+      <w:lvlJc w:val="left"/>
+      <w:pPr>
+        <w:ind w:left="3600" w:hanging="360"/>
+      </w:pPr>
+    </w:lvl>
+    <w:lvl w:ilvl="5" w:tplc="0409001B" w:tentative="1">
+      <w:start w:val="1"/>
+      <w:numFmt w:val="lowerRoman"/>
+      <w:lvlText w:val="%6."/>
+      <w:lvlJc w:val="right"/>
+      <w:pPr>
+        <w:ind w:left="4320" w:hanging="180"/>
+      </w:pPr>
+    </w:lvl>
+    <w:lvl w:ilvl="6" w:tplc="0409000F" w:tentative="1">
+      <w:start w:val="1"/>
+      <w:numFmt w:val="decimal"/>
+      <w:lvlText w:val="%7."/>
+      <w:lvlJc w:val="left"/>
+      <w:pPr>
+        <w:ind w:left="5040" w:hanging="360"/>
+      </w:pPr>
+    </w:lvl>
+    <w:lvl w:ilvl="7" w:tplc="04090019" w:tentative="1">
+      <w:start w:val="1"/>
+      <w:numFmt w:val="lowerLetter"/>
+      <w:lvlText w:val="%8."/>
+      <w:lvlJc w:val="left"/>
+      <w:pPr>
+        <w:ind w:left="5760" w:hanging="360"/>
+      </w:pPr>
+    </w:lvl>
+    <w:lvl w:ilvl="8" w:tplc="0409001B" w:tentative="1">
+      <w:start w:val="1"/>
+      <w:numFmt w:val="lowerRoman"/>
+      <w:lvlText w:val="%9."/>
+      <w:lvlJc w:val="right"/>
+      <w:pPr>
+        <w:ind w:left="6480" w:hanging="180"/>
+      </w:pPr>
+    </w:lvl>
+  </w:abstractNum>
+  <w:abstractNum w:abstractNumId="6" w15:restartNumberingAfterBreak="0">
     <w:nsid w:val="1CAE73FF"/>
     <w:multiLevelType w:val="multilevel"/>
     <w:tmpl w:val="94E82924"/>
@@ -2385,7 +3162,185 @@
       </w:rPr>
     </w:lvl>
   </w:abstractNum>
-  <w:abstractNum w:abstractNumId="3" w15:restartNumberingAfterBreak="0">
+  <w:abstractNum w:abstractNumId="7" w15:restartNumberingAfterBreak="0">
+    <w:nsid w:val="1EA72FBF"/>
+    <w:multiLevelType w:val="hybridMultilevel"/>
+    <w:tmpl w:val="09F2EFD6"/>
+    <w:lvl w:ilvl="0" w:tplc="988260C0">
+      <w:start w:val="1"/>
+      <w:numFmt w:val="lowerLetter"/>
+      <w:lvlText w:val="%1."/>
+      <w:lvlJc w:val="left"/>
+      <w:pPr>
+        <w:ind w:left="1080" w:hanging="360"/>
+      </w:pPr>
+      <w:rPr>
+        <w:rFonts w:hint="default"/>
+      </w:rPr>
+    </w:lvl>
+    <w:lvl w:ilvl="1" w:tplc="04090019" w:tentative="1">
+      <w:start w:val="1"/>
+      <w:numFmt w:val="lowerLetter"/>
+      <w:lvlText w:val="%2."/>
+      <w:lvlJc w:val="left"/>
+      <w:pPr>
+        <w:ind w:left="1800" w:hanging="360"/>
+      </w:pPr>
+    </w:lvl>
+    <w:lvl w:ilvl="2" w:tplc="0409001B" w:tentative="1">
+      <w:start w:val="1"/>
+      <w:numFmt w:val="lowerRoman"/>
+      <w:lvlText w:val="%3."/>
+      <w:lvlJc w:val="right"/>
+      <w:pPr>
+        <w:ind w:left="2520" w:hanging="180"/>
+      </w:pPr>
+    </w:lvl>
+    <w:lvl w:ilvl="3" w:tplc="0409000F" w:tentative="1">
+      <w:start w:val="1"/>
+      <w:numFmt w:val="decimal"/>
+      <w:lvlText w:val="%4."/>
+      <w:lvlJc w:val="left"/>
+      <w:pPr>
+        <w:ind w:left="3240" w:hanging="360"/>
+      </w:pPr>
+    </w:lvl>
+    <w:lvl w:ilvl="4" w:tplc="04090019" w:tentative="1">
+      <w:start w:val="1"/>
+      <w:numFmt w:val="lowerLetter"/>
+      <w:lvlText w:val="%5."/>
+      <w:lvlJc w:val="left"/>
+      <w:pPr>
+        <w:ind w:left="3960" w:hanging="360"/>
+      </w:pPr>
+    </w:lvl>
+    <w:lvl w:ilvl="5" w:tplc="0409001B" w:tentative="1">
+      <w:start w:val="1"/>
+      <w:numFmt w:val="lowerRoman"/>
+      <w:lvlText w:val="%6."/>
+      <w:lvlJc w:val="right"/>
+      <w:pPr>
+        <w:ind w:left="4680" w:hanging="180"/>
+      </w:pPr>
+    </w:lvl>
+    <w:lvl w:ilvl="6" w:tplc="0409000F" w:tentative="1">
+      <w:start w:val="1"/>
+      <w:numFmt w:val="decimal"/>
+      <w:lvlText w:val="%7."/>
+      <w:lvlJc w:val="left"/>
+      <w:pPr>
+        <w:ind w:left="5400" w:hanging="360"/>
+      </w:pPr>
+    </w:lvl>
+    <w:lvl w:ilvl="7" w:tplc="04090019" w:tentative="1">
+      <w:start w:val="1"/>
+      <w:numFmt w:val="lowerLetter"/>
+      <w:lvlText w:val="%8."/>
+      <w:lvlJc w:val="left"/>
+      <w:pPr>
+        <w:ind w:left="6120" w:hanging="360"/>
+      </w:pPr>
+    </w:lvl>
+    <w:lvl w:ilvl="8" w:tplc="0409001B" w:tentative="1">
+      <w:start w:val="1"/>
+      <w:numFmt w:val="lowerRoman"/>
+      <w:lvlText w:val="%9."/>
+      <w:lvlJc w:val="right"/>
+      <w:pPr>
+        <w:ind w:left="6840" w:hanging="180"/>
+      </w:pPr>
+    </w:lvl>
+  </w:abstractNum>
+  <w:abstractNum w:abstractNumId="8" w15:restartNumberingAfterBreak="0">
+    <w:nsid w:val="2FC7165A"/>
+    <w:multiLevelType w:val="hybridMultilevel"/>
+    <w:tmpl w:val="167C00B6"/>
+    <w:lvl w:ilvl="0" w:tplc="04090019">
+      <w:start w:val="1"/>
+      <w:numFmt w:val="lowerLetter"/>
+      <w:lvlText w:val="%1."/>
+      <w:lvlJc w:val="left"/>
+      <w:pPr>
+        <w:ind w:left="1080" w:hanging="360"/>
+      </w:pPr>
+      <w:rPr>
+        <w:rFonts w:hint="default"/>
+      </w:rPr>
+    </w:lvl>
+    <w:lvl w:ilvl="1" w:tplc="04090019" w:tentative="1">
+      <w:start w:val="1"/>
+      <w:numFmt w:val="lowerLetter"/>
+      <w:lvlText w:val="%2."/>
+      <w:lvlJc w:val="left"/>
+      <w:pPr>
+        <w:ind w:left="1800" w:hanging="360"/>
+      </w:pPr>
+    </w:lvl>
+    <w:lvl w:ilvl="2" w:tplc="0409001B" w:tentative="1">
+      <w:start w:val="1"/>
+      <w:numFmt w:val="lowerRoman"/>
+      <w:lvlText w:val="%3."/>
+      <w:lvlJc w:val="right"/>
+      <w:pPr>
+        <w:ind w:left="2520" w:hanging="180"/>
+      </w:pPr>
+    </w:lvl>
+    <w:lvl w:ilvl="3" w:tplc="0409000F" w:tentative="1">
+      <w:start w:val="1"/>
+      <w:numFmt w:val="decimal"/>
+      <w:lvlText w:val="%4."/>
+      <w:lvlJc w:val="left"/>
+      <w:pPr>
+        <w:ind w:left="3240" w:hanging="360"/>
+      </w:pPr>
+    </w:lvl>
+    <w:lvl w:ilvl="4" w:tplc="04090019" w:tentative="1">
+      <w:start w:val="1"/>
+      <w:numFmt w:val="lowerLetter"/>
+      <w:lvlText w:val="%5."/>
+      <w:lvlJc w:val="left"/>
+      <w:pPr>
+        <w:ind w:left="3960" w:hanging="360"/>
+      </w:pPr>
+    </w:lvl>
+    <w:lvl w:ilvl="5" w:tplc="0409001B" w:tentative="1">
+      <w:start w:val="1"/>
+      <w:numFmt w:val="lowerRoman"/>
+      <w:lvlText w:val="%6."/>
+      <w:lvlJc w:val="right"/>
+      <w:pPr>
+        <w:ind w:left="4680" w:hanging="180"/>
+      </w:pPr>
+    </w:lvl>
+    <w:lvl w:ilvl="6" w:tplc="0409000F" w:tentative="1">
+      <w:start w:val="1"/>
+      <w:numFmt w:val="decimal"/>
+      <w:lvlText w:val="%7."/>
+      <w:lvlJc w:val="left"/>
+      <w:pPr>
+        <w:ind w:left="5400" w:hanging="360"/>
+      </w:pPr>
+    </w:lvl>
+    <w:lvl w:ilvl="7" w:tplc="04090019" w:tentative="1">
+      <w:start w:val="1"/>
+      <w:numFmt w:val="lowerLetter"/>
+      <w:lvlText w:val="%8."/>
+      <w:lvlJc w:val="left"/>
+      <w:pPr>
+        <w:ind w:left="6120" w:hanging="360"/>
+      </w:pPr>
+    </w:lvl>
+    <w:lvl w:ilvl="8" w:tplc="0409001B" w:tentative="1">
+      <w:start w:val="1"/>
+      <w:numFmt w:val="lowerRoman"/>
+      <w:lvlText w:val="%9."/>
+      <w:lvlJc w:val="right"/>
+      <w:pPr>
+        <w:ind w:left="6840" w:hanging="180"/>
+      </w:pPr>
+    </w:lvl>
+  </w:abstractNum>
+  <w:abstractNum w:abstractNumId="9" w15:restartNumberingAfterBreak="0">
     <w:nsid w:val="33A467A1"/>
     <w:multiLevelType w:val="hybridMultilevel"/>
     <w:tmpl w:val="680616BA"/>
@@ -2474,7 +3429,7 @@
       </w:pPr>
     </w:lvl>
   </w:abstractNum>
-  <w:abstractNum w:abstractNumId="4" w15:restartNumberingAfterBreak="0">
+  <w:abstractNum w:abstractNumId="10" w15:restartNumberingAfterBreak="0">
     <w:nsid w:val="34F96F17"/>
     <w:multiLevelType w:val="multilevel"/>
     <w:tmpl w:val="3D10050E"/>
@@ -2594,10 +3549,99 @@
       </w:pPr>
     </w:lvl>
   </w:abstractNum>
-  <w:abstractNum w:abstractNumId="5" w15:restartNumberingAfterBreak="0">
+  <w:abstractNum w:abstractNumId="11" w15:restartNumberingAfterBreak="0">
+    <w:nsid w:val="407C1B66"/>
+    <w:multiLevelType w:val="hybridMultilevel"/>
+    <w:tmpl w:val="68CEFCBE"/>
+    <w:lvl w:ilvl="0" w:tplc="8EB8950E">
+      <w:start w:val="1"/>
+      <w:numFmt w:val="lowerLetter"/>
+      <w:lvlText w:val="%1."/>
+      <w:lvlJc w:val="left"/>
+      <w:pPr>
+        <w:ind w:left="2160" w:hanging="360"/>
+      </w:pPr>
+      <w:rPr>
+        <w:rFonts w:asciiTheme="minorHAnsi" w:eastAsiaTheme="minorHAnsi" w:hAnsiTheme="minorHAnsi" w:cstheme="minorBidi"/>
+      </w:rPr>
+    </w:lvl>
+    <w:lvl w:ilvl="1" w:tplc="04090019" w:tentative="1">
+      <w:start w:val="1"/>
+      <w:numFmt w:val="lowerLetter"/>
+      <w:lvlText w:val="%2."/>
+      <w:lvlJc w:val="left"/>
+      <w:pPr>
+        <w:ind w:left="2880" w:hanging="360"/>
+      </w:pPr>
+    </w:lvl>
+    <w:lvl w:ilvl="2" w:tplc="0409001B" w:tentative="1">
+      <w:start w:val="1"/>
+      <w:numFmt w:val="lowerRoman"/>
+      <w:lvlText w:val="%3."/>
+      <w:lvlJc w:val="right"/>
+      <w:pPr>
+        <w:ind w:left="3600" w:hanging="180"/>
+      </w:pPr>
+    </w:lvl>
+    <w:lvl w:ilvl="3" w:tplc="0409000F" w:tentative="1">
+      <w:start w:val="1"/>
+      <w:numFmt w:val="decimal"/>
+      <w:lvlText w:val="%4."/>
+      <w:lvlJc w:val="left"/>
+      <w:pPr>
+        <w:ind w:left="4320" w:hanging="360"/>
+      </w:pPr>
+    </w:lvl>
+    <w:lvl w:ilvl="4" w:tplc="04090019" w:tentative="1">
+      <w:start w:val="1"/>
+      <w:numFmt w:val="lowerLetter"/>
+      <w:lvlText w:val="%5."/>
+      <w:lvlJc w:val="left"/>
+      <w:pPr>
+        <w:ind w:left="5040" w:hanging="360"/>
+      </w:pPr>
+    </w:lvl>
+    <w:lvl w:ilvl="5" w:tplc="0409001B" w:tentative="1">
+      <w:start w:val="1"/>
+      <w:numFmt w:val="lowerRoman"/>
+      <w:lvlText w:val="%6."/>
+      <w:lvlJc w:val="right"/>
+      <w:pPr>
+        <w:ind w:left="5760" w:hanging="180"/>
+      </w:pPr>
+    </w:lvl>
+    <w:lvl w:ilvl="6" w:tplc="0409000F" w:tentative="1">
+      <w:start w:val="1"/>
+      <w:numFmt w:val="decimal"/>
+      <w:lvlText w:val="%7."/>
+      <w:lvlJc w:val="left"/>
+      <w:pPr>
+        <w:ind w:left="6480" w:hanging="360"/>
+      </w:pPr>
+    </w:lvl>
+    <w:lvl w:ilvl="7" w:tplc="04090019" w:tentative="1">
+      <w:start w:val="1"/>
+      <w:numFmt w:val="lowerLetter"/>
+      <w:lvlText w:val="%8."/>
+      <w:lvlJc w:val="left"/>
+      <w:pPr>
+        <w:ind w:left="7200" w:hanging="360"/>
+      </w:pPr>
+    </w:lvl>
+    <w:lvl w:ilvl="8" w:tplc="0409001B" w:tentative="1">
+      <w:start w:val="1"/>
+      <w:numFmt w:val="lowerRoman"/>
+      <w:lvlText w:val="%9."/>
+      <w:lvlJc w:val="right"/>
+      <w:pPr>
+        <w:ind w:left="7920" w:hanging="180"/>
+      </w:pPr>
+    </w:lvl>
+  </w:abstractNum>
+  <w:abstractNum w:abstractNumId="12" w15:restartNumberingAfterBreak="0">
     <w:nsid w:val="47430EA6"/>
     <w:multiLevelType w:val="multilevel"/>
-    <w:tmpl w:val="41B40E28"/>
+    <w:tmpl w:val="C87250CC"/>
     <w:lvl w:ilvl="0">
       <w:start w:val="1"/>
       <w:numFmt w:val="decimal"/>
@@ -2626,17 +3670,17 @@
         <w:sz w:val="20"/>
       </w:rPr>
     </w:lvl>
-    <w:lvl w:ilvl="2" w:tentative="1">
-      <w:start w:val="1"/>
-      <w:numFmt w:val="decimal"/>
+    <w:lvl w:ilvl="2">
+      <w:start w:val="1"/>
+      <w:numFmt w:val="lowerLetter"/>
       <w:lvlText w:val="%3."/>
       <w:lvlJc w:val="left"/>
       <w:pPr>
-        <w:tabs>
-          <w:tab w:val="num" w:pos="2160"/>
-        </w:tabs>
         <w:ind w:left="2160" w:hanging="360"/>
       </w:pPr>
+      <w:rPr>
+        <w:rFonts w:hint="default"/>
+      </w:rPr>
     </w:lvl>
     <w:lvl w:ilvl="3" w:tentative="1">
       <w:start w:val="1"/>
@@ -2711,7 +3755,185 @@
       </w:pPr>
     </w:lvl>
   </w:abstractNum>
-  <w:abstractNum w:abstractNumId="6" w15:restartNumberingAfterBreak="0">
+  <w:abstractNum w:abstractNumId="13" w15:restartNumberingAfterBreak="0">
+    <w:nsid w:val="487442C0"/>
+    <w:multiLevelType w:val="hybridMultilevel"/>
+    <w:tmpl w:val="A936130E"/>
+    <w:lvl w:ilvl="0" w:tplc="F072CEAE">
+      <w:start w:val="1"/>
+      <w:numFmt w:val="lowerLetter"/>
+      <w:lvlText w:val="%1."/>
+      <w:lvlJc w:val="left"/>
+      <w:pPr>
+        <w:ind w:left="1440" w:hanging="360"/>
+      </w:pPr>
+      <w:rPr>
+        <w:rFonts w:hint="default"/>
+      </w:rPr>
+    </w:lvl>
+    <w:lvl w:ilvl="1" w:tplc="04090019" w:tentative="1">
+      <w:start w:val="1"/>
+      <w:numFmt w:val="lowerLetter"/>
+      <w:lvlText w:val="%2."/>
+      <w:lvlJc w:val="left"/>
+      <w:pPr>
+        <w:ind w:left="2160" w:hanging="360"/>
+      </w:pPr>
+    </w:lvl>
+    <w:lvl w:ilvl="2" w:tplc="0409001B" w:tentative="1">
+      <w:start w:val="1"/>
+      <w:numFmt w:val="lowerRoman"/>
+      <w:lvlText w:val="%3."/>
+      <w:lvlJc w:val="right"/>
+      <w:pPr>
+        <w:ind w:left="2880" w:hanging="180"/>
+      </w:pPr>
+    </w:lvl>
+    <w:lvl w:ilvl="3" w:tplc="0409000F" w:tentative="1">
+      <w:start w:val="1"/>
+      <w:numFmt w:val="decimal"/>
+      <w:lvlText w:val="%4."/>
+      <w:lvlJc w:val="left"/>
+      <w:pPr>
+        <w:ind w:left="3600" w:hanging="360"/>
+      </w:pPr>
+    </w:lvl>
+    <w:lvl w:ilvl="4" w:tplc="04090019" w:tentative="1">
+      <w:start w:val="1"/>
+      <w:numFmt w:val="lowerLetter"/>
+      <w:lvlText w:val="%5."/>
+      <w:lvlJc w:val="left"/>
+      <w:pPr>
+        <w:ind w:left="4320" w:hanging="360"/>
+      </w:pPr>
+    </w:lvl>
+    <w:lvl w:ilvl="5" w:tplc="0409001B" w:tentative="1">
+      <w:start w:val="1"/>
+      <w:numFmt w:val="lowerRoman"/>
+      <w:lvlText w:val="%6."/>
+      <w:lvlJc w:val="right"/>
+      <w:pPr>
+        <w:ind w:left="5040" w:hanging="180"/>
+      </w:pPr>
+    </w:lvl>
+    <w:lvl w:ilvl="6" w:tplc="0409000F" w:tentative="1">
+      <w:start w:val="1"/>
+      <w:numFmt w:val="decimal"/>
+      <w:lvlText w:val="%7."/>
+      <w:lvlJc w:val="left"/>
+      <w:pPr>
+        <w:ind w:left="5760" w:hanging="360"/>
+      </w:pPr>
+    </w:lvl>
+    <w:lvl w:ilvl="7" w:tplc="04090019" w:tentative="1">
+      <w:start w:val="1"/>
+      <w:numFmt w:val="lowerLetter"/>
+      <w:lvlText w:val="%8."/>
+      <w:lvlJc w:val="left"/>
+      <w:pPr>
+        <w:ind w:left="6480" w:hanging="360"/>
+      </w:pPr>
+    </w:lvl>
+    <w:lvl w:ilvl="8" w:tplc="0409001B" w:tentative="1">
+      <w:start w:val="1"/>
+      <w:numFmt w:val="lowerRoman"/>
+      <w:lvlText w:val="%9."/>
+      <w:lvlJc w:val="right"/>
+      <w:pPr>
+        <w:ind w:left="7200" w:hanging="180"/>
+      </w:pPr>
+    </w:lvl>
+  </w:abstractNum>
+  <w:abstractNum w:abstractNumId="14" w15:restartNumberingAfterBreak="0">
+    <w:nsid w:val="523B574D"/>
+    <w:multiLevelType w:val="hybridMultilevel"/>
+    <w:tmpl w:val="9F92184A"/>
+    <w:lvl w:ilvl="0" w:tplc="9FF64236">
+      <w:start w:val="1"/>
+      <w:numFmt w:val="lowerLetter"/>
+      <w:lvlText w:val="%1."/>
+      <w:lvlJc w:val="left"/>
+      <w:pPr>
+        <w:ind w:left="1800" w:hanging="360"/>
+      </w:pPr>
+      <w:rPr>
+        <w:rFonts w:hint="default"/>
+      </w:rPr>
+    </w:lvl>
+    <w:lvl w:ilvl="1" w:tplc="04090019" w:tentative="1">
+      <w:start w:val="1"/>
+      <w:numFmt w:val="lowerLetter"/>
+      <w:lvlText w:val="%2."/>
+      <w:lvlJc w:val="left"/>
+      <w:pPr>
+        <w:ind w:left="2520" w:hanging="360"/>
+      </w:pPr>
+    </w:lvl>
+    <w:lvl w:ilvl="2" w:tplc="0409001B" w:tentative="1">
+      <w:start w:val="1"/>
+      <w:numFmt w:val="lowerRoman"/>
+      <w:lvlText w:val="%3."/>
+      <w:lvlJc w:val="right"/>
+      <w:pPr>
+        <w:ind w:left="3240" w:hanging="180"/>
+      </w:pPr>
+    </w:lvl>
+    <w:lvl w:ilvl="3" w:tplc="0409000F" w:tentative="1">
+      <w:start w:val="1"/>
+      <w:numFmt w:val="decimal"/>
+      <w:lvlText w:val="%4."/>
+      <w:lvlJc w:val="left"/>
+      <w:pPr>
+        <w:ind w:left="3960" w:hanging="360"/>
+      </w:pPr>
+    </w:lvl>
+    <w:lvl w:ilvl="4" w:tplc="04090019" w:tentative="1">
+      <w:start w:val="1"/>
+      <w:numFmt w:val="lowerLetter"/>
+      <w:lvlText w:val="%5."/>
+      <w:lvlJc w:val="left"/>
+      <w:pPr>
+        <w:ind w:left="4680" w:hanging="360"/>
+      </w:pPr>
+    </w:lvl>
+    <w:lvl w:ilvl="5" w:tplc="0409001B" w:tentative="1">
+      <w:start w:val="1"/>
+      <w:numFmt w:val="lowerRoman"/>
+      <w:lvlText w:val="%6."/>
+      <w:lvlJc w:val="right"/>
+      <w:pPr>
+        <w:ind w:left="5400" w:hanging="180"/>
+      </w:pPr>
+    </w:lvl>
+    <w:lvl w:ilvl="6" w:tplc="0409000F" w:tentative="1">
+      <w:start w:val="1"/>
+      <w:numFmt w:val="decimal"/>
+      <w:lvlText w:val="%7."/>
+      <w:lvlJc w:val="left"/>
+      <w:pPr>
+        <w:ind w:left="6120" w:hanging="360"/>
+      </w:pPr>
+    </w:lvl>
+    <w:lvl w:ilvl="7" w:tplc="04090019" w:tentative="1">
+      <w:start w:val="1"/>
+      <w:numFmt w:val="lowerLetter"/>
+      <w:lvlText w:val="%8."/>
+      <w:lvlJc w:val="left"/>
+      <w:pPr>
+        <w:ind w:left="6840" w:hanging="360"/>
+      </w:pPr>
+    </w:lvl>
+    <w:lvl w:ilvl="8" w:tplc="0409001B" w:tentative="1">
+      <w:start w:val="1"/>
+      <w:numFmt w:val="lowerRoman"/>
+      <w:lvlText w:val="%9."/>
+      <w:lvlJc w:val="right"/>
+      <w:pPr>
+        <w:ind w:left="7560" w:hanging="180"/>
+      </w:pPr>
+    </w:lvl>
+  </w:abstractNum>
+  <w:abstractNum w:abstractNumId="15" w15:restartNumberingAfterBreak="0">
     <w:nsid w:val="5F0337F7"/>
     <w:multiLevelType w:val="multilevel"/>
     <w:tmpl w:val="86329626"/>
@@ -2828,7 +4050,7 @@
       </w:pPr>
     </w:lvl>
   </w:abstractNum>
-  <w:abstractNum w:abstractNumId="7" w15:restartNumberingAfterBreak="0">
+  <w:abstractNum w:abstractNumId="16" w15:restartNumberingAfterBreak="0">
     <w:nsid w:val="696472FB"/>
     <w:multiLevelType w:val="multilevel"/>
     <w:tmpl w:val="C946F4F6"/>
@@ -2946,28 +4168,55 @@
     </w:lvl>
   </w:abstractNum>
   <w:num w:numId="1" w16cid:durableId="346835623">
-    <w:abstractNumId w:val="3"/>
+    <w:abstractNumId w:val="9"/>
   </w:num>
   <w:num w:numId="2" w16cid:durableId="2146503944">
+    <w:abstractNumId w:val="2"/>
+  </w:num>
+  <w:num w:numId="3" w16cid:durableId="254557234">
+    <w:abstractNumId w:val="4"/>
+  </w:num>
+  <w:num w:numId="4" w16cid:durableId="1738823496">
+    <w:abstractNumId w:val="6"/>
+  </w:num>
+  <w:num w:numId="5" w16cid:durableId="1719238198">
+    <w:abstractNumId w:val="15"/>
+  </w:num>
+  <w:num w:numId="6" w16cid:durableId="234168157">
+    <w:abstractNumId w:val="16"/>
+  </w:num>
+  <w:num w:numId="7" w16cid:durableId="802306202">
+    <w:abstractNumId w:val="10"/>
+  </w:num>
+  <w:num w:numId="8" w16cid:durableId="778791851">
+    <w:abstractNumId w:val="12"/>
+  </w:num>
+  <w:num w:numId="9" w16cid:durableId="1026559610">
+    <w:abstractNumId w:val="5"/>
+  </w:num>
+  <w:num w:numId="10" w16cid:durableId="1201481206">
+    <w:abstractNumId w:val="8"/>
+  </w:num>
+  <w:num w:numId="11" w16cid:durableId="1910728986">
+    <w:abstractNumId w:val="7"/>
+  </w:num>
+  <w:num w:numId="12" w16cid:durableId="498270981">
+    <w:abstractNumId w:val="13"/>
+  </w:num>
+  <w:num w:numId="13" w16cid:durableId="1397557521">
+    <w:abstractNumId w:val="1"/>
+  </w:num>
+  <w:num w:numId="14" w16cid:durableId="1706373048">
+    <w:abstractNumId w:val="14"/>
+  </w:num>
+  <w:num w:numId="15" w16cid:durableId="488443418">
+    <w:abstractNumId w:val="11"/>
+  </w:num>
+  <w:num w:numId="16" w16cid:durableId="1925458410">
     <w:abstractNumId w:val="0"/>
   </w:num>
-  <w:num w:numId="3" w16cid:durableId="254557234">
-    <w:abstractNumId w:val="1"/>
-  </w:num>
-  <w:num w:numId="4" w16cid:durableId="1738823496">
-    <w:abstractNumId w:val="2"/>
-  </w:num>
-  <w:num w:numId="5" w16cid:durableId="1719238198">
-    <w:abstractNumId w:val="6"/>
-  </w:num>
-  <w:num w:numId="6" w16cid:durableId="234168157">
-    <w:abstractNumId w:val="7"/>
-  </w:num>
-  <w:num w:numId="7" w16cid:durableId="802306202">
-    <w:abstractNumId w:val="4"/>
-  </w:num>
-  <w:num w:numId="8" w16cid:durableId="778791851">
-    <w:abstractNumId w:val="5"/>
+  <w:num w:numId="17" w16cid:durableId="971323156">
+    <w:abstractNumId w:val="3"/>
   </w:num>
 </w:numbering>
 </file>
@@ -3441,6 +4690,7 @@
   <w:style w:type="character" w:default="1" w:styleId="DefaultParagraphFont">
     <w:name w:val="Default Paragraph Font"/>
     <w:uiPriority w:val="1"/>
+    <w:semiHidden/>
     <w:unhideWhenUsed/>
   </w:style>
   <w:style w:type="table" w:default="1" w:styleId="TableNormal">

</xml_diff>